<commit_message>
feat: add relotrio e readme
</commit_message>
<xml_diff>
--- a/docs/relatorio-labFinal.docx
+++ b/docs/relatorio-labFinal.docx
@@ -2210,7 +2210,7 @@
           <w:sz w:val="24"/>
           <w:szCs w:val="24"/>
         </w:rPr>
-        <w:t>7</w:t>
+        <w:t>8</w:t>
       </w:r>
     </w:p>
     <w:p>
@@ -2260,7 +2260,23 @@
           <w:sz w:val="24"/>
           <w:szCs w:val="24"/>
         </w:rPr>
-        <w:t>..............................................................</w:t>
+        <w:t>...........................</w:t>
+      </w:r>
+      <w:r>
+        <w:rPr>
+          <w:rFonts w:ascii="Century Gothic" w:hAnsi="Century Gothic"/>
+          <w:sz w:val="24"/>
+          <w:szCs w:val="24"/>
+        </w:rPr>
+        <w:t>..............................</w:t>
+      </w:r>
+      <w:r>
+        <w:rPr>
+          <w:rFonts w:ascii="Century Gothic" w:hAnsi="Century Gothic"/>
+          <w:sz w:val="24"/>
+          <w:szCs w:val="24"/>
+        </w:rPr>
+        <w:t>...</w:t>
       </w:r>
       <w:r>
         <w:rPr>
@@ -2284,7 +2300,7 @@
           <w:sz w:val="24"/>
           <w:szCs w:val="24"/>
         </w:rPr>
-        <w:t>9</w:t>
+        <w:t>12</w:t>
       </w:r>
     </w:p>
     <w:p>
@@ -2342,6 +2358,16 @@
           <w:sz w:val="24"/>
           <w:szCs w:val="24"/>
         </w:rPr>
+        <w:t>.</w:t>
+      </w:r>
+      <w:bookmarkStart w:id="1" w:name="_GoBack"/>
+      <w:bookmarkEnd w:id="1"/>
+      <w:r>
+        <w:rPr>
+          <w:rFonts w:ascii="Century Gothic" w:hAnsi="Century Gothic"/>
+          <w:sz w:val="24"/>
+          <w:szCs w:val="24"/>
+        </w:rPr>
         <w:t xml:space="preserve"> </w:t>
       </w:r>
       <w:r>
@@ -2350,7 +2376,7 @@
           <w:sz w:val="24"/>
           <w:szCs w:val="24"/>
         </w:rPr>
-        <w:t>10</w:t>
+        <w:t>13</w:t>
       </w:r>
     </w:p>
     <w:p>
@@ -4098,8 +4124,8 @@
         </w:rPr>
         <w:drawing>
           <wp:inline distT="0" distB="0" distL="0" distR="0">
-            <wp:extent cx="5943600" cy="4592782"/>
-            <wp:effectExtent l="0" t="0" r="0" b="0"/>
+            <wp:extent cx="5943002" cy="5204460"/>
+            <wp:effectExtent l="0" t="0" r="635" b="0"/>
             <wp:docPr id="2" name="Picture 2" descr="C:\Users\Total Energies\Documents\ProjectosGitEngSoftwareII\project-app-taxi\app-taxi-project\docs\APP-Taxi-Classes .png"/>
             <wp:cNvGraphicFramePr>
               <a:graphicFrameLocks xmlns:a="http://schemas.openxmlformats.org/drawingml/2006/main" noChangeAspect="1"/>
@@ -4129,7 +4155,7 @@
                   <pic:spPr bwMode="auto">
                     <a:xfrm>
                       <a:off x="0" y="0"/>
-                      <a:ext cx="5943600" cy="4592782"/>
+                      <a:ext cx="5943970" cy="5205308"/>
                     </a:xfrm>
                     <a:prstGeom prst="rect">
                       <a:avLst/>
@@ -4149,6 +4175,141 @@
     <w:p>
       <w:pPr>
         <w:pStyle w:val="ListParagraph"/>
+        <w:autoSpaceDE w:val="0"/>
+        <w:autoSpaceDN w:val="0"/>
+        <w:adjustRightInd w:val="0"/>
+        <w:spacing w:after="0" w:line="360" w:lineRule="auto"/>
+        <w:rPr>
+          <w:rFonts w:ascii="Century Gothic" w:hAnsi="Century Gothic" w:cs="CenturyGothic-Bold"/>
+          <w:bCs/>
+          <w:sz w:val="24"/>
+          <w:szCs w:val="24"/>
+        </w:rPr>
+      </w:pPr>
+    </w:p>
+    <w:p>
+      <w:pPr>
+        <w:pStyle w:val="ListParagraph"/>
+        <w:autoSpaceDE w:val="0"/>
+        <w:autoSpaceDN w:val="0"/>
+        <w:adjustRightInd w:val="0"/>
+        <w:spacing w:after="0" w:line="360" w:lineRule="auto"/>
+        <w:rPr>
+          <w:rFonts w:ascii="Century Gothic" w:hAnsi="Century Gothic" w:cs="CenturyGothic-Bold"/>
+          <w:bCs/>
+          <w:sz w:val="24"/>
+          <w:szCs w:val="24"/>
+        </w:rPr>
+      </w:pPr>
+    </w:p>
+    <w:p>
+      <w:pPr>
+        <w:pStyle w:val="ListParagraph"/>
+        <w:autoSpaceDE w:val="0"/>
+        <w:autoSpaceDN w:val="0"/>
+        <w:adjustRightInd w:val="0"/>
+        <w:spacing w:after="0" w:line="360" w:lineRule="auto"/>
+        <w:rPr>
+          <w:rFonts w:ascii="Century Gothic" w:hAnsi="Century Gothic" w:cs="CenturyGothic-Bold"/>
+          <w:bCs/>
+          <w:sz w:val="24"/>
+          <w:szCs w:val="24"/>
+        </w:rPr>
+      </w:pPr>
+    </w:p>
+    <w:p>
+      <w:pPr>
+        <w:pStyle w:val="ListParagraph"/>
+        <w:autoSpaceDE w:val="0"/>
+        <w:autoSpaceDN w:val="0"/>
+        <w:adjustRightInd w:val="0"/>
+        <w:spacing w:after="0" w:line="360" w:lineRule="auto"/>
+        <w:rPr>
+          <w:rFonts w:ascii="Century Gothic" w:hAnsi="Century Gothic" w:cs="CenturyGothic-Bold"/>
+          <w:bCs/>
+          <w:sz w:val="24"/>
+          <w:szCs w:val="24"/>
+        </w:rPr>
+      </w:pPr>
+    </w:p>
+    <w:p>
+      <w:pPr>
+        <w:pStyle w:val="ListParagraph"/>
+        <w:autoSpaceDE w:val="0"/>
+        <w:autoSpaceDN w:val="0"/>
+        <w:adjustRightInd w:val="0"/>
+        <w:spacing w:after="0" w:line="360" w:lineRule="auto"/>
+        <w:rPr>
+          <w:rFonts w:ascii="Century Gothic" w:hAnsi="Century Gothic" w:cs="CenturyGothic-Bold"/>
+          <w:bCs/>
+          <w:sz w:val="24"/>
+          <w:szCs w:val="24"/>
+        </w:rPr>
+      </w:pPr>
+    </w:p>
+    <w:p>
+      <w:pPr>
+        <w:pStyle w:val="ListParagraph"/>
+        <w:autoSpaceDE w:val="0"/>
+        <w:autoSpaceDN w:val="0"/>
+        <w:adjustRightInd w:val="0"/>
+        <w:spacing w:after="0" w:line="360" w:lineRule="auto"/>
+        <w:rPr>
+          <w:rFonts w:ascii="Century Gothic" w:hAnsi="Century Gothic" w:cs="CenturyGothic-Bold"/>
+          <w:bCs/>
+          <w:sz w:val="24"/>
+          <w:szCs w:val="24"/>
+        </w:rPr>
+      </w:pPr>
+    </w:p>
+    <w:p>
+      <w:pPr>
+        <w:pStyle w:val="ListParagraph"/>
+        <w:autoSpaceDE w:val="0"/>
+        <w:autoSpaceDN w:val="0"/>
+        <w:adjustRightInd w:val="0"/>
+        <w:spacing w:after="0" w:line="360" w:lineRule="auto"/>
+        <w:rPr>
+          <w:rFonts w:ascii="Century Gothic" w:hAnsi="Century Gothic" w:cs="CenturyGothic-Bold"/>
+          <w:bCs/>
+          <w:sz w:val="24"/>
+          <w:szCs w:val="24"/>
+        </w:rPr>
+      </w:pPr>
+    </w:p>
+    <w:p>
+      <w:pPr>
+        <w:pStyle w:val="ListParagraph"/>
+        <w:autoSpaceDE w:val="0"/>
+        <w:autoSpaceDN w:val="0"/>
+        <w:adjustRightInd w:val="0"/>
+        <w:spacing w:after="0" w:line="360" w:lineRule="auto"/>
+        <w:rPr>
+          <w:rFonts w:ascii="Century Gothic" w:hAnsi="Century Gothic" w:cs="CenturyGothic-Bold"/>
+          <w:bCs/>
+          <w:sz w:val="24"/>
+          <w:szCs w:val="24"/>
+        </w:rPr>
+      </w:pPr>
+    </w:p>
+    <w:p>
+      <w:pPr>
+        <w:pStyle w:val="ListParagraph"/>
+        <w:autoSpaceDE w:val="0"/>
+        <w:autoSpaceDN w:val="0"/>
+        <w:adjustRightInd w:val="0"/>
+        <w:spacing w:after="0" w:line="360" w:lineRule="auto"/>
+        <w:rPr>
+          <w:rFonts w:ascii="Century Gothic" w:hAnsi="Century Gothic" w:cs="CenturyGothic-Bold"/>
+          <w:bCs/>
+          <w:sz w:val="24"/>
+          <w:szCs w:val="24"/>
+        </w:rPr>
+      </w:pPr>
+    </w:p>
+    <w:p>
+      <w:pPr>
+        <w:pStyle w:val="ListParagraph"/>
         <w:numPr>
           <w:ilvl w:val="0"/>
           <w:numId w:val="21"/>
@@ -4169,50 +4330,24 @@
         <w:rPr>
           <w:rFonts w:ascii="Century Gothic" w:hAnsi="Century Gothic" w:cs="CenturyGothic-Bold"/>
           <w:bCs/>
-          <w:sz w:val="24"/>
-          <w:szCs w:val="24"/>
-        </w:rPr>
-        <w:t>Diagrama de sequência</w:t>
-      </w:r>
-      <w:r>
-        <w:rPr>
-          <w:rFonts w:ascii="Century Gothic" w:hAnsi="Century Gothic" w:cs="CenturyGothic-Bold"/>
-          <w:bCs/>
-          <w:sz w:val="24"/>
-          <w:szCs w:val="24"/>
-        </w:rPr>
-        <w:t xml:space="preserve"> (Solicitar viagem)</w:t>
-      </w:r>
-    </w:p>
-    <w:p>
-      <w:pPr>
-        <w:pStyle w:val="ListParagraph"/>
-        <w:autoSpaceDE w:val="0"/>
-        <w:autoSpaceDN w:val="0"/>
-        <w:adjustRightInd w:val="0"/>
-        <w:spacing w:after="0" w:line="360" w:lineRule="auto"/>
-        <w:ind w:left="1080"/>
-        <w:rPr>
-          <w:rFonts w:ascii="Century Gothic" w:hAnsi="Century Gothic" w:cs="CenturyGothic-Bold"/>
-          <w:bCs/>
-          <w:sz w:val="24"/>
-          <w:szCs w:val="24"/>
-        </w:rPr>
-      </w:pPr>
-      <w:r>
-        <w:rPr>
-          <w:rFonts w:ascii="Century Gothic" w:hAnsi="Century Gothic" w:cs="CenturyGothic-Bold"/>
-          <w:bCs/>
           <w:noProof/>
           <w:sz w:val="24"/>
           <w:szCs w:val="24"/>
           <w:lang w:val="en-US"/>
         </w:rPr>
         <w:drawing>
-          <wp:inline distT="0" distB="0" distL="0" distR="0">
-            <wp:extent cx="5698490" cy="2537460"/>
-            <wp:effectExtent l="0" t="0" r="0" b="0"/>
-            <wp:docPr id="3" name="Picture 3" descr="C:\Users\Total Energies\Downloads\Sequence diagram.png"/>
+          <wp:anchor distT="0" distB="0" distL="114300" distR="114300" simplePos="0" relativeHeight="251676672" behindDoc="0" locked="0" layoutInCell="1" allowOverlap="1" wp14:anchorId="5EE13E8A" wp14:editId="02292115">
+            <wp:simplePos x="0" y="0"/>
+            <wp:positionH relativeFrom="column">
+              <wp:posOffset>144780</wp:posOffset>
+            </wp:positionH>
+            <wp:positionV relativeFrom="paragraph">
+              <wp:posOffset>399415</wp:posOffset>
+            </wp:positionV>
+            <wp:extent cx="5942965" cy="3573780"/>
+            <wp:effectExtent l="0" t="0" r="635" b="7620"/>
+            <wp:wrapSquare wrapText="bothSides"/>
+            <wp:docPr id="11" name="Picture 11" descr="C:\Users\Total Energies\AppData\Local\Packages\5319275A.WhatsAppDesktop_cv1g1gvanyjgm\TempState\6467C327EAF8940B4DD07A08C63C5E85\Imagem WhatsApp 2023-07-04 às 02.25.42.jpg"/>
             <wp:cNvGraphicFramePr>
               <a:graphicFrameLocks xmlns:a="http://schemas.openxmlformats.org/drawingml/2006/main" noChangeAspect="1"/>
             </wp:cNvGraphicFramePr>
@@ -4220,7 +4355,7 @@
               <a:graphicData uri="http://schemas.openxmlformats.org/drawingml/2006/picture">
                 <pic:pic xmlns:pic="http://schemas.openxmlformats.org/drawingml/2006/picture">
                   <pic:nvPicPr>
-                    <pic:cNvPr id="0" name="Picture 1" descr="C:\Users\Total Energies\Downloads\Sequence diagram.png"/>
+                    <pic:cNvPr id="0" name="Picture 3" descr="C:\Users\Total Energies\AppData\Local\Packages\5319275A.WhatsAppDesktop_cv1g1gvanyjgm\TempState\6467C327EAF8940B4DD07A08C63C5E85\Imagem WhatsApp 2023-07-04 às 02.25.42.jpg"/>
                     <pic:cNvPicPr>
                       <a:picLocks noChangeAspect="1" noChangeArrowheads="1"/>
                     </pic:cNvPicPr>
@@ -4241,7 +4376,7 @@
                   <pic:spPr bwMode="auto">
                     <a:xfrm>
                       <a:off x="0" y="0"/>
-                      <a:ext cx="5707111" cy="2541299"/>
+                      <a:ext cx="5942965" cy="3573780"/>
                     </a:xfrm>
                     <a:prstGeom prst="rect">
                       <a:avLst/>
@@ -4254,25 +4389,30 @@
                 </pic:pic>
               </a:graphicData>
             </a:graphic>
-          </wp:inline>
+            <wp14:sizeRelV relativeFrom="margin">
+              <wp14:pctHeight>0</wp14:pctHeight>
+            </wp14:sizeRelV>
+          </wp:anchor>
         </w:drawing>
       </w:r>
-    </w:p>
-    <w:p>
-      <w:pPr>
-        <w:pStyle w:val="ListParagraph"/>
-        <w:autoSpaceDE w:val="0"/>
-        <w:autoSpaceDN w:val="0"/>
-        <w:adjustRightInd w:val="0"/>
-        <w:spacing w:after="0" w:line="360" w:lineRule="auto"/>
-        <w:ind w:left="1080"/>
-        <w:rPr>
-          <w:rFonts w:ascii="Century Gothic" w:hAnsi="Century Gothic" w:cs="CenturyGothic-Bold"/>
-          <w:bCs/>
-          <w:sz w:val="24"/>
-          <w:szCs w:val="24"/>
-        </w:rPr>
-      </w:pPr>
+      <w:r>
+        <w:rPr>
+          <w:rFonts w:ascii="Century Gothic" w:hAnsi="Century Gothic" w:cs="CenturyGothic-Bold"/>
+          <w:bCs/>
+          <w:sz w:val="24"/>
+          <w:szCs w:val="24"/>
+        </w:rPr>
+        <w:t>Diagrama de sequência</w:t>
+      </w:r>
+      <w:r>
+        <w:rPr>
+          <w:rFonts w:ascii="Century Gothic" w:hAnsi="Century Gothic" w:cs="CenturyGothic-Bold"/>
+          <w:bCs/>
+          <w:sz w:val="24"/>
+          <w:szCs w:val="24"/>
+        </w:rPr>
+        <w:t xml:space="preserve"> (Solicitar viagem)</w:t>
+      </w:r>
     </w:p>
     <w:p>
       <w:pPr>
@@ -4597,38 +4737,6 @@
     </w:p>
     <w:p>
       <w:pPr>
-        <w:pStyle w:val="ListParagraph"/>
-        <w:autoSpaceDE w:val="0"/>
-        <w:autoSpaceDN w:val="0"/>
-        <w:adjustRightInd w:val="0"/>
-        <w:spacing w:after="0" w:line="360" w:lineRule="auto"/>
-        <w:ind w:left="1080"/>
-        <w:rPr>
-          <w:rFonts w:ascii="Century Gothic" w:hAnsi="Century Gothic" w:cs="CenturyGothic-Bold"/>
-          <w:bCs/>
-          <w:sz w:val="24"/>
-          <w:szCs w:val="24"/>
-        </w:rPr>
-      </w:pPr>
-    </w:p>
-    <w:p>
-      <w:pPr>
-        <w:pStyle w:val="ListParagraph"/>
-        <w:autoSpaceDE w:val="0"/>
-        <w:autoSpaceDN w:val="0"/>
-        <w:adjustRightInd w:val="0"/>
-        <w:spacing w:after="0" w:line="360" w:lineRule="auto"/>
-        <w:ind w:left="1080"/>
-        <w:rPr>
-          <w:rFonts w:ascii="Century Gothic" w:hAnsi="Century Gothic" w:cs="CenturyGothic-Bold"/>
-          <w:bCs/>
-          <w:sz w:val="24"/>
-          <w:szCs w:val="24"/>
-        </w:rPr>
-      </w:pPr>
-    </w:p>
-    <w:p>
-      <w:pPr>
         <w:autoSpaceDE w:val="0"/>
         <w:autoSpaceDN w:val="0"/>
         <w:adjustRightInd w:val="0"/>
@@ -5157,6 +5265,66 @@
     <w:p>
       <w:pPr>
         <w:pStyle w:val="ListParagraph"/>
+        <w:rPr>
+          <w:rFonts w:ascii="Century Gothic" w:hAnsi="Century Gothic" w:cs="CenturyGothic-Bold"/>
+          <w:bCs/>
+          <w:sz w:val="24"/>
+          <w:szCs w:val="24"/>
+        </w:rPr>
+      </w:pPr>
+    </w:p>
+    <w:p>
+      <w:pPr>
+        <w:autoSpaceDE w:val="0"/>
+        <w:autoSpaceDN w:val="0"/>
+        <w:adjustRightInd w:val="0"/>
+        <w:spacing w:after="0" w:line="360" w:lineRule="auto"/>
+        <w:jc w:val="both"/>
+        <w:rPr>
+          <w:rFonts w:ascii="Century Gothic" w:hAnsi="Century Gothic" w:cs="CenturyGothic-Bold"/>
+          <w:bCs/>
+          <w:sz w:val="24"/>
+          <w:szCs w:val="24"/>
+        </w:rPr>
+      </w:pPr>
+    </w:p>
+    <w:p>
+      <w:pPr>
+        <w:autoSpaceDE w:val="0"/>
+        <w:autoSpaceDN w:val="0"/>
+        <w:adjustRightInd w:val="0"/>
+        <w:spacing w:after="0" w:line="360" w:lineRule="auto"/>
+        <w:jc w:val="both"/>
+        <w:rPr>
+          <w:rFonts w:ascii="Century Gothic" w:hAnsi="Century Gothic" w:cs="CenturyGothic-Bold"/>
+          <w:bCs/>
+          <w:sz w:val="24"/>
+          <w:szCs w:val="24"/>
+        </w:rPr>
+      </w:pPr>
+    </w:p>
+    <w:p>
+      <w:pPr>
+        <w:autoSpaceDE w:val="0"/>
+        <w:autoSpaceDN w:val="0"/>
+        <w:adjustRightInd w:val="0"/>
+        <w:spacing w:after="0" w:line="360" w:lineRule="auto"/>
+        <w:jc w:val="both"/>
+        <w:rPr>
+          <w:rFonts w:ascii="Century Gothic" w:hAnsi="Century Gothic" w:cs="CenturyGothic-Bold"/>
+          <w:bCs/>
+          <w:sz w:val="24"/>
+          <w:szCs w:val="24"/>
+        </w:rPr>
+      </w:pPr>
+    </w:p>
+    <w:p>
+      <w:pPr>
+        <w:autoSpaceDE w:val="0"/>
+        <w:autoSpaceDN w:val="0"/>
+        <w:adjustRightInd w:val="0"/>
+        <w:spacing w:after="0" w:line="360" w:lineRule="auto"/>
+        <w:jc w:val="both"/>
         <w:rPr>
           <w:rFonts w:ascii="Century Gothic" w:hAnsi="Century Gothic" w:cs="CenturyGothic-Bold"/>
           <w:bCs/>
@@ -5339,6 +5507,150 @@
           <w:szCs w:val="24"/>
         </w:rPr>
       </w:pPr>
+    </w:p>
+    <w:p>
+      <w:pPr>
+        <w:pStyle w:val="ListParagraph"/>
+        <w:ind w:left="1440"/>
+        <w:rPr>
+          <w:rFonts w:ascii="Century Gothic" w:hAnsi="Century Gothic" w:cs="CenturyGothic-Bold"/>
+          <w:bCs/>
+          <w:sz w:val="24"/>
+          <w:szCs w:val="24"/>
+        </w:rPr>
+      </w:pPr>
+    </w:p>
+    <w:p>
+      <w:pPr>
+        <w:pStyle w:val="ListParagraph"/>
+        <w:ind w:left="1440"/>
+        <w:rPr>
+          <w:rFonts w:ascii="Century Gothic" w:hAnsi="Century Gothic" w:cs="CenturyGothic-Bold"/>
+          <w:bCs/>
+          <w:sz w:val="24"/>
+          <w:szCs w:val="24"/>
+        </w:rPr>
+      </w:pPr>
+    </w:p>
+    <w:p>
+      <w:pPr>
+        <w:pStyle w:val="ListParagraph"/>
+        <w:ind w:left="1440"/>
+        <w:rPr>
+          <w:rFonts w:ascii="Century Gothic" w:hAnsi="Century Gothic" w:cs="CenturyGothic-Bold"/>
+          <w:bCs/>
+          <w:sz w:val="24"/>
+          <w:szCs w:val="24"/>
+        </w:rPr>
+      </w:pPr>
+    </w:p>
+    <w:p>
+      <w:pPr>
+        <w:pStyle w:val="ListParagraph"/>
+        <w:ind w:left="1440"/>
+        <w:rPr>
+          <w:rFonts w:ascii="Century Gothic" w:hAnsi="Century Gothic" w:cs="CenturyGothic-Bold"/>
+          <w:bCs/>
+          <w:sz w:val="24"/>
+          <w:szCs w:val="24"/>
+        </w:rPr>
+      </w:pPr>
+    </w:p>
+    <w:p>
+      <w:pPr>
+        <w:pStyle w:val="ListParagraph"/>
+        <w:ind w:left="1440"/>
+        <w:rPr>
+          <w:rFonts w:ascii="Century Gothic" w:hAnsi="Century Gothic" w:cs="CenturyGothic-Bold"/>
+          <w:bCs/>
+          <w:sz w:val="24"/>
+          <w:szCs w:val="24"/>
+        </w:rPr>
+      </w:pPr>
+    </w:p>
+    <w:p>
+      <w:pPr>
+        <w:pStyle w:val="ListParagraph"/>
+        <w:ind w:left="1440"/>
+        <w:rPr>
+          <w:rFonts w:ascii="Century Gothic" w:hAnsi="Century Gothic" w:cs="CenturyGothic-Bold"/>
+          <w:bCs/>
+          <w:sz w:val="24"/>
+          <w:szCs w:val="24"/>
+        </w:rPr>
+      </w:pPr>
+    </w:p>
+    <w:p>
+      <w:pPr>
+        <w:pStyle w:val="ListParagraph"/>
+        <w:ind w:left="1440"/>
+        <w:rPr>
+          <w:rFonts w:ascii="Century Gothic" w:hAnsi="Century Gothic" w:cs="CenturyGothic-Bold"/>
+          <w:bCs/>
+          <w:sz w:val="24"/>
+          <w:szCs w:val="24"/>
+        </w:rPr>
+      </w:pPr>
+    </w:p>
+    <w:p>
+      <w:pPr>
+        <w:pStyle w:val="ListParagraph"/>
+        <w:ind w:left="1440"/>
+        <w:rPr>
+          <w:rFonts w:ascii="Century Gothic" w:hAnsi="Century Gothic" w:cs="CenturyGothic-Bold"/>
+          <w:bCs/>
+          <w:sz w:val="24"/>
+          <w:szCs w:val="24"/>
+        </w:rPr>
+      </w:pPr>
+    </w:p>
+    <w:p>
+      <w:pPr>
+        <w:pStyle w:val="ListParagraph"/>
+        <w:ind w:left="1440"/>
+        <w:rPr>
+          <w:rFonts w:ascii="Century Gothic" w:hAnsi="Century Gothic" w:cs="CenturyGothic-Bold"/>
+          <w:bCs/>
+          <w:sz w:val="24"/>
+          <w:szCs w:val="24"/>
+        </w:rPr>
+      </w:pPr>
+    </w:p>
+    <w:p>
+      <w:pPr>
+        <w:pStyle w:val="ListParagraph"/>
+        <w:ind w:left="1440"/>
+        <w:rPr>
+          <w:rFonts w:ascii="Century Gothic" w:hAnsi="Century Gothic" w:cs="CenturyGothic-Bold"/>
+          <w:bCs/>
+          <w:sz w:val="24"/>
+          <w:szCs w:val="24"/>
+        </w:rPr>
+      </w:pPr>
+    </w:p>
+    <w:p>
+      <w:pPr>
+        <w:pStyle w:val="ListParagraph"/>
+        <w:ind w:left="1440"/>
+        <w:rPr>
+          <w:rFonts w:ascii="Century Gothic" w:hAnsi="Century Gothic" w:cs="CenturyGothic-Bold"/>
+          <w:bCs/>
+          <w:sz w:val="24"/>
+          <w:szCs w:val="24"/>
+        </w:rPr>
+      </w:pPr>
+    </w:p>
+    <w:p>
+      <w:pPr>
+        <w:pStyle w:val="ListParagraph"/>
+        <w:ind w:left="1440"/>
+        <w:rPr>
+          <w:rFonts w:ascii="Century Gothic" w:hAnsi="Century Gothic" w:cs="CenturyGothic-Bold"/>
+          <w:bCs/>
+          <w:sz w:val="24"/>
+          <w:szCs w:val="24"/>
+        </w:rPr>
+      </w:pPr>
       <w:r>
         <w:rPr>
           <w:rFonts w:ascii="Century Gothic" w:hAnsi="Century Gothic" w:cs="CenturyGothic-Bold"/>
@@ -5349,13 +5661,13 @@
           <w:lang w:val="en-US"/>
         </w:rPr>
         <w:drawing>
-          <wp:anchor distT="0" distB="0" distL="114300" distR="114300" simplePos="0" relativeHeight="251672576" behindDoc="0" locked="0" layoutInCell="1" allowOverlap="1" wp14:anchorId="3B0BA6B7" wp14:editId="49078974">
+          <wp:anchor distT="0" distB="0" distL="114300" distR="114300" simplePos="0" relativeHeight="251672576" behindDoc="0" locked="0" layoutInCell="1" allowOverlap="1" wp14:anchorId="6496C856" wp14:editId="07907306">
             <wp:simplePos x="0" y="0"/>
             <wp:positionH relativeFrom="margin">
-              <wp:posOffset>304800</wp:posOffset>
+              <wp:posOffset>342900</wp:posOffset>
             </wp:positionH>
             <wp:positionV relativeFrom="paragraph">
-              <wp:posOffset>0</wp:posOffset>
+              <wp:posOffset>216535</wp:posOffset>
             </wp:positionV>
             <wp:extent cx="5943600" cy="3341974"/>
             <wp:effectExtent l="0" t="0" r="0" b="0"/>
@@ -5405,6 +5717,42 @@
           </wp:anchor>
         </w:drawing>
       </w:r>
+    </w:p>
+    <w:p>
+      <w:pPr>
+        <w:pStyle w:val="ListParagraph"/>
+        <w:ind w:left="1440"/>
+        <w:rPr>
+          <w:rFonts w:ascii="Century Gothic" w:hAnsi="Century Gothic" w:cs="CenturyGothic-Bold"/>
+          <w:bCs/>
+          <w:sz w:val="24"/>
+          <w:szCs w:val="24"/>
+        </w:rPr>
+      </w:pPr>
+    </w:p>
+    <w:p>
+      <w:pPr>
+        <w:pStyle w:val="ListParagraph"/>
+        <w:ind w:left="1440"/>
+        <w:rPr>
+          <w:rFonts w:ascii="Century Gothic" w:hAnsi="Century Gothic" w:cs="CenturyGothic-Bold"/>
+          <w:bCs/>
+          <w:sz w:val="24"/>
+          <w:szCs w:val="24"/>
+        </w:rPr>
+      </w:pPr>
+    </w:p>
+    <w:p>
+      <w:pPr>
+        <w:pStyle w:val="ListParagraph"/>
+        <w:ind w:left="1440"/>
+        <w:rPr>
+          <w:rFonts w:ascii="Century Gothic" w:hAnsi="Century Gothic" w:cs="CenturyGothic-Bold"/>
+          <w:bCs/>
+          <w:sz w:val="24"/>
+          <w:szCs w:val="24"/>
+        </w:rPr>
+      </w:pPr>
     </w:p>
     <w:p>
       <w:pPr>
@@ -5852,42 +6200,6 @@
     <w:p>
       <w:pPr>
         <w:pStyle w:val="ListParagraph"/>
-        <w:ind w:left="1440"/>
-        <w:rPr>
-          <w:rFonts w:ascii="Century Gothic" w:hAnsi="Century Gothic" w:cs="CenturyGothic-Bold"/>
-          <w:bCs/>
-          <w:sz w:val="24"/>
-          <w:szCs w:val="24"/>
-        </w:rPr>
-      </w:pPr>
-    </w:p>
-    <w:p>
-      <w:pPr>
-        <w:pStyle w:val="ListParagraph"/>
-        <w:ind w:left="1440"/>
-        <w:rPr>
-          <w:rFonts w:ascii="Century Gothic" w:hAnsi="Century Gothic" w:cs="CenturyGothic-Bold"/>
-          <w:bCs/>
-          <w:sz w:val="24"/>
-          <w:szCs w:val="24"/>
-        </w:rPr>
-      </w:pPr>
-    </w:p>
-    <w:p>
-      <w:pPr>
-        <w:pStyle w:val="ListParagraph"/>
-        <w:ind w:left="1440"/>
-        <w:rPr>
-          <w:rFonts w:ascii="Century Gothic" w:hAnsi="Century Gothic" w:cs="CenturyGothic-Bold"/>
-          <w:bCs/>
-          <w:sz w:val="24"/>
-          <w:szCs w:val="24"/>
-        </w:rPr>
-      </w:pPr>
-    </w:p>
-    <w:p>
-      <w:pPr>
-        <w:pStyle w:val="ListParagraph"/>
         <w:numPr>
           <w:ilvl w:val="0"/>
           <w:numId w:val="30"/>
@@ -5932,6 +6244,338 @@
           <w:szCs w:val="24"/>
         </w:rPr>
       </w:pPr>
+      <w:r>
+        <w:rPr>
+          <w:noProof/>
+          <w:lang w:val="en-US"/>
+        </w:rPr>
+        <w:drawing>
+          <wp:anchor distT="0" distB="0" distL="114300" distR="114300" simplePos="0" relativeHeight="251677696" behindDoc="0" locked="0" layoutInCell="1" allowOverlap="1" wp14:anchorId="6F388134" wp14:editId="65C1AC36">
+            <wp:simplePos x="0" y="0"/>
+            <wp:positionH relativeFrom="column">
+              <wp:posOffset>975360</wp:posOffset>
+            </wp:positionH>
+            <wp:positionV relativeFrom="paragraph">
+              <wp:posOffset>9525</wp:posOffset>
+            </wp:positionV>
+            <wp:extent cx="1874520" cy="3063240"/>
+            <wp:effectExtent l="0" t="0" r="0" b="3810"/>
+            <wp:wrapSquare wrapText="bothSides"/>
+            <wp:docPr id="12" name="Picture 12"/>
+            <wp:cNvGraphicFramePr>
+              <a:graphicFrameLocks xmlns:a="http://schemas.openxmlformats.org/drawingml/2006/main" noChangeAspect="1"/>
+            </wp:cNvGraphicFramePr>
+            <a:graphic xmlns:a="http://schemas.openxmlformats.org/drawingml/2006/main">
+              <a:graphicData uri="http://schemas.openxmlformats.org/drawingml/2006/picture">
+                <pic:pic xmlns:pic="http://schemas.openxmlformats.org/drawingml/2006/picture">
+                  <pic:nvPicPr>
+                    <pic:cNvPr id="1" name=""/>
+                    <pic:cNvPicPr/>
+                  </pic:nvPicPr>
+                  <pic:blipFill>
+                    <a:blip r:embed="rId16" cstate="print">
+                      <a:extLst>
+                        <a:ext uri="{28A0092B-C50C-407E-A947-70E740481C1C}">
+                          <a14:useLocalDpi xmlns:a14="http://schemas.microsoft.com/office/drawing/2010/main" val="0"/>
+                        </a:ext>
+                      </a:extLst>
+                    </a:blip>
+                    <a:stretch>
+                      <a:fillRect/>
+                    </a:stretch>
+                  </pic:blipFill>
+                  <pic:spPr>
+                    <a:xfrm>
+                      <a:off x="0" y="0"/>
+                      <a:ext cx="1874520" cy="3063240"/>
+                    </a:xfrm>
+                    <a:prstGeom prst="rect">
+                      <a:avLst/>
+                    </a:prstGeom>
+                  </pic:spPr>
+                </pic:pic>
+              </a:graphicData>
+            </a:graphic>
+            <wp14:sizeRelH relativeFrom="margin">
+              <wp14:pctWidth>0</wp14:pctWidth>
+            </wp14:sizeRelH>
+          </wp:anchor>
+        </w:drawing>
+      </w:r>
+      <w:r>
+        <w:rPr>
+          <w:noProof/>
+          <w:lang w:val="en-US"/>
+        </w:rPr>
+        <w:drawing>
+          <wp:anchor distT="0" distB="0" distL="114300" distR="114300" simplePos="0" relativeHeight="251678720" behindDoc="0" locked="0" layoutInCell="1" allowOverlap="1" wp14:anchorId="2778A5E4" wp14:editId="5A80F0F2">
+            <wp:simplePos x="0" y="0"/>
+            <wp:positionH relativeFrom="column">
+              <wp:posOffset>3276600</wp:posOffset>
+            </wp:positionH>
+            <wp:positionV relativeFrom="paragraph">
+              <wp:posOffset>62865</wp:posOffset>
+            </wp:positionV>
+            <wp:extent cx="1729740" cy="2971800"/>
+            <wp:effectExtent l="0" t="0" r="3810" b="0"/>
+            <wp:wrapSquare wrapText="bothSides"/>
+            <wp:docPr id="13" name="Picture 13"/>
+            <wp:cNvGraphicFramePr>
+              <a:graphicFrameLocks xmlns:a="http://schemas.openxmlformats.org/drawingml/2006/main" noChangeAspect="1"/>
+            </wp:cNvGraphicFramePr>
+            <a:graphic xmlns:a="http://schemas.openxmlformats.org/drawingml/2006/main">
+              <a:graphicData uri="http://schemas.openxmlformats.org/drawingml/2006/picture">
+                <pic:pic xmlns:pic="http://schemas.openxmlformats.org/drawingml/2006/picture">
+                  <pic:nvPicPr>
+                    <pic:cNvPr id="1" name=""/>
+                    <pic:cNvPicPr/>
+                  </pic:nvPicPr>
+                  <pic:blipFill>
+                    <a:blip r:embed="rId17" cstate="print">
+                      <a:extLst>
+                        <a:ext uri="{28A0092B-C50C-407E-A947-70E740481C1C}">
+                          <a14:useLocalDpi xmlns:a14="http://schemas.microsoft.com/office/drawing/2010/main" val="0"/>
+                        </a:ext>
+                      </a:extLst>
+                    </a:blip>
+                    <a:stretch>
+                      <a:fillRect/>
+                    </a:stretch>
+                  </pic:blipFill>
+                  <pic:spPr>
+                    <a:xfrm>
+                      <a:off x="0" y="0"/>
+                      <a:ext cx="1729740" cy="2971800"/>
+                    </a:xfrm>
+                    <a:prstGeom prst="rect">
+                      <a:avLst/>
+                    </a:prstGeom>
+                  </pic:spPr>
+                </pic:pic>
+              </a:graphicData>
+            </a:graphic>
+            <wp14:sizeRelH relativeFrom="margin">
+              <wp14:pctWidth>0</wp14:pctWidth>
+            </wp14:sizeRelH>
+          </wp:anchor>
+        </w:drawing>
+      </w:r>
+    </w:p>
+    <w:p>
+      <w:pPr>
+        <w:pStyle w:val="ListParagraph"/>
+        <w:ind w:left="1440"/>
+        <w:rPr>
+          <w:rFonts w:ascii="Century Gothic" w:hAnsi="Century Gothic" w:cs="CenturyGothic-Bold"/>
+          <w:bCs/>
+          <w:sz w:val="24"/>
+          <w:szCs w:val="24"/>
+        </w:rPr>
+      </w:pPr>
+    </w:p>
+    <w:p>
+      <w:pPr>
+        <w:pStyle w:val="ListParagraph"/>
+        <w:ind w:left="1440"/>
+        <w:rPr>
+          <w:rFonts w:ascii="Century Gothic" w:hAnsi="Century Gothic" w:cs="CenturyGothic-Bold"/>
+          <w:bCs/>
+          <w:sz w:val="24"/>
+          <w:szCs w:val="24"/>
+        </w:rPr>
+      </w:pPr>
+    </w:p>
+    <w:p>
+      <w:pPr>
+        <w:pStyle w:val="ListParagraph"/>
+        <w:ind w:left="1440"/>
+        <w:rPr>
+          <w:rFonts w:ascii="Century Gothic" w:hAnsi="Century Gothic" w:cs="CenturyGothic-Bold"/>
+          <w:bCs/>
+          <w:sz w:val="24"/>
+          <w:szCs w:val="24"/>
+        </w:rPr>
+      </w:pPr>
+    </w:p>
+    <w:p>
+      <w:pPr>
+        <w:pStyle w:val="ListParagraph"/>
+        <w:ind w:left="1440"/>
+        <w:rPr>
+          <w:rFonts w:ascii="Century Gothic" w:hAnsi="Century Gothic" w:cs="CenturyGothic-Bold"/>
+          <w:bCs/>
+          <w:sz w:val="24"/>
+          <w:szCs w:val="24"/>
+        </w:rPr>
+      </w:pPr>
+    </w:p>
+    <w:p>
+      <w:pPr>
+        <w:pStyle w:val="ListParagraph"/>
+        <w:ind w:left="1440"/>
+        <w:rPr>
+          <w:rFonts w:ascii="Century Gothic" w:hAnsi="Century Gothic" w:cs="CenturyGothic-Bold"/>
+          <w:bCs/>
+          <w:sz w:val="24"/>
+          <w:szCs w:val="24"/>
+        </w:rPr>
+      </w:pPr>
+    </w:p>
+    <w:p>
+      <w:pPr>
+        <w:pStyle w:val="ListParagraph"/>
+        <w:ind w:left="1440"/>
+        <w:rPr>
+          <w:rFonts w:ascii="Century Gothic" w:hAnsi="Century Gothic" w:cs="CenturyGothic-Bold"/>
+          <w:bCs/>
+          <w:sz w:val="24"/>
+          <w:szCs w:val="24"/>
+        </w:rPr>
+      </w:pPr>
+    </w:p>
+    <w:p>
+      <w:pPr>
+        <w:pStyle w:val="ListParagraph"/>
+        <w:ind w:left="1440"/>
+        <w:rPr>
+          <w:rFonts w:ascii="Century Gothic" w:hAnsi="Century Gothic" w:cs="CenturyGothic-Bold"/>
+          <w:bCs/>
+          <w:sz w:val="24"/>
+          <w:szCs w:val="24"/>
+        </w:rPr>
+      </w:pPr>
+    </w:p>
+    <w:p>
+      <w:pPr>
+        <w:pStyle w:val="ListParagraph"/>
+        <w:ind w:left="1440"/>
+        <w:rPr>
+          <w:rFonts w:ascii="Century Gothic" w:hAnsi="Century Gothic" w:cs="CenturyGothic-Bold"/>
+          <w:bCs/>
+          <w:sz w:val="24"/>
+          <w:szCs w:val="24"/>
+        </w:rPr>
+      </w:pPr>
+    </w:p>
+    <w:p>
+      <w:pPr>
+        <w:pStyle w:val="ListParagraph"/>
+        <w:ind w:left="1440"/>
+        <w:rPr>
+          <w:rFonts w:ascii="Century Gothic" w:hAnsi="Century Gothic" w:cs="CenturyGothic-Bold"/>
+          <w:bCs/>
+          <w:sz w:val="24"/>
+          <w:szCs w:val="24"/>
+        </w:rPr>
+      </w:pPr>
+    </w:p>
+    <w:p>
+      <w:pPr>
+        <w:pStyle w:val="ListParagraph"/>
+        <w:ind w:left="1440"/>
+        <w:rPr>
+          <w:rFonts w:ascii="Century Gothic" w:hAnsi="Century Gothic" w:cs="CenturyGothic-Bold"/>
+          <w:bCs/>
+          <w:sz w:val="24"/>
+          <w:szCs w:val="24"/>
+        </w:rPr>
+      </w:pPr>
+    </w:p>
+    <w:p>
+      <w:pPr>
+        <w:pStyle w:val="ListParagraph"/>
+        <w:ind w:left="1440"/>
+        <w:rPr>
+          <w:rFonts w:ascii="Century Gothic" w:hAnsi="Century Gothic" w:cs="CenturyGothic-Bold"/>
+          <w:bCs/>
+          <w:sz w:val="24"/>
+          <w:szCs w:val="24"/>
+        </w:rPr>
+      </w:pPr>
+    </w:p>
+    <w:p>
+      <w:pPr>
+        <w:pStyle w:val="ListParagraph"/>
+        <w:ind w:left="1440"/>
+        <w:rPr>
+          <w:rFonts w:ascii="Century Gothic" w:hAnsi="Century Gothic" w:cs="CenturyGothic-Bold"/>
+          <w:bCs/>
+          <w:sz w:val="24"/>
+          <w:szCs w:val="24"/>
+        </w:rPr>
+      </w:pPr>
+    </w:p>
+    <w:p>
+      <w:pPr>
+        <w:pStyle w:val="ListParagraph"/>
+        <w:ind w:left="1440"/>
+        <w:rPr>
+          <w:rFonts w:ascii="Century Gothic" w:hAnsi="Century Gothic" w:cs="CenturyGothic-Bold"/>
+          <w:bCs/>
+          <w:sz w:val="24"/>
+          <w:szCs w:val="24"/>
+        </w:rPr>
+      </w:pPr>
+    </w:p>
+    <w:p>
+      <w:pPr>
+        <w:pStyle w:val="ListParagraph"/>
+        <w:ind w:left="1440"/>
+        <w:rPr>
+          <w:rFonts w:ascii="Century Gothic" w:hAnsi="Century Gothic" w:cs="CenturyGothic-Bold"/>
+          <w:bCs/>
+          <w:sz w:val="24"/>
+          <w:szCs w:val="24"/>
+        </w:rPr>
+      </w:pPr>
+    </w:p>
+    <w:p>
+      <w:pPr>
+        <w:pStyle w:val="ListParagraph"/>
+        <w:ind w:left="1440"/>
+        <w:rPr>
+          <w:rFonts w:ascii="Century Gothic" w:hAnsi="Century Gothic" w:cs="CenturyGothic-Bold"/>
+          <w:bCs/>
+          <w:sz w:val="24"/>
+          <w:szCs w:val="24"/>
+        </w:rPr>
+      </w:pPr>
+    </w:p>
+    <w:p>
+      <w:pPr>
+        <w:pStyle w:val="ListParagraph"/>
+        <w:ind w:left="1440"/>
+        <w:rPr>
+          <w:rFonts w:ascii="Century Gothic" w:hAnsi="Century Gothic" w:cs="CenturyGothic-Bold"/>
+          <w:bCs/>
+          <w:sz w:val="24"/>
+          <w:szCs w:val="24"/>
+        </w:rPr>
+      </w:pPr>
+    </w:p>
+    <w:p>
+      <w:pPr>
+        <w:pStyle w:val="ListParagraph"/>
+        <w:ind w:left="1440"/>
+        <w:rPr>
+          <w:rFonts w:ascii="Century Gothic" w:hAnsi="Century Gothic" w:cs="CenturyGothic-Bold"/>
+          <w:bCs/>
+          <w:sz w:val="24"/>
+          <w:szCs w:val="24"/>
+        </w:rPr>
+      </w:pPr>
+    </w:p>
+    <w:p>
+      <w:pPr>
+        <w:pStyle w:val="ListParagraph"/>
+        <w:ind w:left="1440"/>
+        <w:rPr>
+          <w:rFonts w:ascii="Century Gothic" w:hAnsi="Century Gothic" w:cs="CenturyGothic-Bold"/>
+          <w:bCs/>
+          <w:sz w:val="24"/>
+          <w:szCs w:val="24"/>
+        </w:rPr>
+      </w:pPr>
     </w:p>
     <w:p>
       <w:pPr>
@@ -5956,431 +6600,6 @@
         </w:rPr>
         <w:t>Tela do motorista</w:t>
       </w:r>
-    </w:p>
-    <w:p>
-      <w:pPr>
-        <w:pStyle w:val="ListParagraph"/>
-        <w:autoSpaceDE w:val="0"/>
-        <w:autoSpaceDN w:val="0"/>
-        <w:adjustRightInd w:val="0"/>
-        <w:spacing w:after="0" w:line="360" w:lineRule="auto"/>
-        <w:ind w:left="1440"/>
-        <w:jc w:val="both"/>
-        <w:rPr>
-          <w:rFonts w:ascii="Century Gothic" w:hAnsi="Century Gothic" w:cs="CenturyGothic-Bold"/>
-          <w:bCs/>
-          <w:sz w:val="24"/>
-          <w:szCs w:val="24"/>
-        </w:rPr>
-      </w:pPr>
-    </w:p>
-    <w:p>
-      <w:pPr>
-        <w:pStyle w:val="ListParagraph"/>
-        <w:autoSpaceDE w:val="0"/>
-        <w:autoSpaceDN w:val="0"/>
-        <w:adjustRightInd w:val="0"/>
-        <w:spacing w:after="0" w:line="360" w:lineRule="auto"/>
-        <w:ind w:left="1440"/>
-        <w:jc w:val="both"/>
-        <w:rPr>
-          <w:rFonts w:ascii="Century Gothic" w:hAnsi="Century Gothic" w:cs="CenturyGothic-Bold"/>
-          <w:bCs/>
-          <w:sz w:val="24"/>
-          <w:szCs w:val="24"/>
-        </w:rPr>
-      </w:pPr>
-    </w:p>
-    <w:p>
-      <w:pPr>
-        <w:pStyle w:val="ListParagraph"/>
-        <w:autoSpaceDE w:val="0"/>
-        <w:autoSpaceDN w:val="0"/>
-        <w:adjustRightInd w:val="0"/>
-        <w:spacing w:after="0" w:line="360" w:lineRule="auto"/>
-        <w:ind w:left="1440"/>
-        <w:jc w:val="both"/>
-        <w:rPr>
-          <w:rFonts w:ascii="Century Gothic" w:hAnsi="Century Gothic" w:cs="CenturyGothic-Bold"/>
-          <w:bCs/>
-          <w:sz w:val="24"/>
-          <w:szCs w:val="24"/>
-        </w:rPr>
-      </w:pPr>
-    </w:p>
-    <w:p>
-      <w:pPr>
-        <w:pStyle w:val="ListParagraph"/>
-        <w:autoSpaceDE w:val="0"/>
-        <w:autoSpaceDN w:val="0"/>
-        <w:adjustRightInd w:val="0"/>
-        <w:spacing w:after="0" w:line="360" w:lineRule="auto"/>
-        <w:ind w:left="1440"/>
-        <w:jc w:val="both"/>
-        <w:rPr>
-          <w:rFonts w:ascii="Century Gothic" w:hAnsi="Century Gothic" w:cs="CenturyGothic-Bold"/>
-          <w:bCs/>
-          <w:sz w:val="24"/>
-          <w:szCs w:val="24"/>
-        </w:rPr>
-      </w:pPr>
-    </w:p>
-    <w:p>
-      <w:pPr>
-        <w:pStyle w:val="ListParagraph"/>
-        <w:autoSpaceDE w:val="0"/>
-        <w:autoSpaceDN w:val="0"/>
-        <w:adjustRightInd w:val="0"/>
-        <w:spacing w:after="0" w:line="360" w:lineRule="auto"/>
-        <w:ind w:left="1440"/>
-        <w:jc w:val="both"/>
-        <w:rPr>
-          <w:rFonts w:ascii="Century Gothic" w:hAnsi="Century Gothic" w:cs="CenturyGothic-Bold"/>
-          <w:bCs/>
-          <w:sz w:val="24"/>
-          <w:szCs w:val="24"/>
-        </w:rPr>
-      </w:pPr>
-    </w:p>
-    <w:p>
-      <w:pPr>
-        <w:pStyle w:val="ListParagraph"/>
-        <w:autoSpaceDE w:val="0"/>
-        <w:autoSpaceDN w:val="0"/>
-        <w:adjustRightInd w:val="0"/>
-        <w:spacing w:after="0" w:line="360" w:lineRule="auto"/>
-        <w:ind w:left="1440"/>
-        <w:jc w:val="both"/>
-        <w:rPr>
-          <w:rFonts w:ascii="Century Gothic" w:hAnsi="Century Gothic" w:cs="CenturyGothic-Bold"/>
-          <w:bCs/>
-          <w:sz w:val="24"/>
-          <w:szCs w:val="24"/>
-        </w:rPr>
-      </w:pPr>
-    </w:p>
-    <w:p>
-      <w:pPr>
-        <w:pStyle w:val="ListParagraph"/>
-        <w:autoSpaceDE w:val="0"/>
-        <w:autoSpaceDN w:val="0"/>
-        <w:adjustRightInd w:val="0"/>
-        <w:spacing w:after="0" w:line="360" w:lineRule="auto"/>
-        <w:ind w:left="1440"/>
-        <w:jc w:val="both"/>
-        <w:rPr>
-          <w:rFonts w:ascii="Century Gothic" w:hAnsi="Century Gothic" w:cs="CenturyGothic-Bold"/>
-          <w:bCs/>
-          <w:sz w:val="24"/>
-          <w:szCs w:val="24"/>
-        </w:rPr>
-      </w:pPr>
-    </w:p>
-    <w:p>
-      <w:pPr>
-        <w:pStyle w:val="ListParagraph"/>
-        <w:autoSpaceDE w:val="0"/>
-        <w:autoSpaceDN w:val="0"/>
-        <w:adjustRightInd w:val="0"/>
-        <w:spacing w:after="0" w:line="360" w:lineRule="auto"/>
-        <w:ind w:left="1440"/>
-        <w:jc w:val="both"/>
-        <w:rPr>
-          <w:rFonts w:ascii="Century Gothic" w:hAnsi="Century Gothic" w:cs="CenturyGothic-Bold"/>
-          <w:bCs/>
-          <w:sz w:val="24"/>
-          <w:szCs w:val="24"/>
-        </w:rPr>
-      </w:pPr>
-    </w:p>
-    <w:p>
-      <w:pPr>
-        <w:pStyle w:val="ListParagraph"/>
-        <w:autoSpaceDE w:val="0"/>
-        <w:autoSpaceDN w:val="0"/>
-        <w:adjustRightInd w:val="0"/>
-        <w:spacing w:after="0" w:line="360" w:lineRule="auto"/>
-        <w:ind w:left="1440"/>
-        <w:jc w:val="both"/>
-        <w:rPr>
-          <w:rFonts w:ascii="Century Gothic" w:hAnsi="Century Gothic" w:cs="CenturyGothic-Bold"/>
-          <w:bCs/>
-          <w:sz w:val="24"/>
-          <w:szCs w:val="24"/>
-        </w:rPr>
-      </w:pPr>
-    </w:p>
-    <w:p>
-      <w:pPr>
-        <w:pStyle w:val="ListParagraph"/>
-        <w:autoSpaceDE w:val="0"/>
-        <w:autoSpaceDN w:val="0"/>
-        <w:adjustRightInd w:val="0"/>
-        <w:spacing w:after="0" w:line="360" w:lineRule="auto"/>
-        <w:ind w:left="1440"/>
-        <w:jc w:val="both"/>
-        <w:rPr>
-          <w:rFonts w:ascii="Century Gothic" w:hAnsi="Century Gothic" w:cs="CenturyGothic-Bold"/>
-          <w:bCs/>
-          <w:sz w:val="24"/>
-          <w:szCs w:val="24"/>
-        </w:rPr>
-      </w:pPr>
-    </w:p>
-    <w:p>
-      <w:pPr>
-        <w:pStyle w:val="ListParagraph"/>
-        <w:autoSpaceDE w:val="0"/>
-        <w:autoSpaceDN w:val="0"/>
-        <w:adjustRightInd w:val="0"/>
-        <w:spacing w:after="0" w:line="360" w:lineRule="auto"/>
-        <w:ind w:left="1440"/>
-        <w:jc w:val="both"/>
-        <w:rPr>
-          <w:rFonts w:ascii="Century Gothic" w:hAnsi="Century Gothic" w:cs="CenturyGothic-Bold"/>
-          <w:bCs/>
-          <w:sz w:val="24"/>
-          <w:szCs w:val="24"/>
-        </w:rPr>
-      </w:pPr>
-    </w:p>
-    <w:p>
-      <w:pPr>
-        <w:pStyle w:val="ListParagraph"/>
-        <w:autoSpaceDE w:val="0"/>
-        <w:autoSpaceDN w:val="0"/>
-        <w:adjustRightInd w:val="0"/>
-        <w:spacing w:after="0" w:line="360" w:lineRule="auto"/>
-        <w:ind w:left="1440"/>
-        <w:jc w:val="both"/>
-        <w:rPr>
-          <w:rFonts w:ascii="Century Gothic" w:hAnsi="Century Gothic" w:cs="CenturyGothic-Bold"/>
-          <w:bCs/>
-          <w:sz w:val="24"/>
-          <w:szCs w:val="24"/>
-        </w:rPr>
-      </w:pPr>
-    </w:p>
-    <w:p>
-      <w:pPr>
-        <w:pStyle w:val="ListParagraph"/>
-        <w:autoSpaceDE w:val="0"/>
-        <w:autoSpaceDN w:val="0"/>
-        <w:adjustRightInd w:val="0"/>
-        <w:spacing w:after="0" w:line="360" w:lineRule="auto"/>
-        <w:ind w:left="1440"/>
-        <w:jc w:val="both"/>
-        <w:rPr>
-          <w:rFonts w:ascii="Century Gothic" w:hAnsi="Century Gothic" w:cs="CenturyGothic-Bold"/>
-          <w:bCs/>
-          <w:sz w:val="24"/>
-          <w:szCs w:val="24"/>
-        </w:rPr>
-      </w:pPr>
-    </w:p>
-    <w:p>
-      <w:pPr>
-        <w:pStyle w:val="ListParagraph"/>
-        <w:autoSpaceDE w:val="0"/>
-        <w:autoSpaceDN w:val="0"/>
-        <w:adjustRightInd w:val="0"/>
-        <w:spacing w:after="0" w:line="360" w:lineRule="auto"/>
-        <w:ind w:left="1440"/>
-        <w:jc w:val="both"/>
-        <w:rPr>
-          <w:rFonts w:ascii="Century Gothic" w:hAnsi="Century Gothic" w:cs="CenturyGothic-Bold"/>
-          <w:bCs/>
-          <w:sz w:val="24"/>
-          <w:szCs w:val="24"/>
-        </w:rPr>
-      </w:pPr>
-    </w:p>
-    <w:p>
-      <w:pPr>
-        <w:pStyle w:val="ListParagraph"/>
-        <w:autoSpaceDE w:val="0"/>
-        <w:autoSpaceDN w:val="0"/>
-        <w:adjustRightInd w:val="0"/>
-        <w:spacing w:after="0" w:line="360" w:lineRule="auto"/>
-        <w:ind w:left="1440"/>
-        <w:jc w:val="both"/>
-        <w:rPr>
-          <w:rFonts w:ascii="Century Gothic" w:hAnsi="Century Gothic" w:cs="CenturyGothic-Bold"/>
-          <w:bCs/>
-          <w:sz w:val="24"/>
-          <w:szCs w:val="24"/>
-        </w:rPr>
-      </w:pPr>
-    </w:p>
-    <w:p>
-      <w:pPr>
-        <w:pStyle w:val="ListParagraph"/>
-        <w:autoSpaceDE w:val="0"/>
-        <w:autoSpaceDN w:val="0"/>
-        <w:adjustRightInd w:val="0"/>
-        <w:spacing w:after="0" w:line="360" w:lineRule="auto"/>
-        <w:ind w:left="1440"/>
-        <w:jc w:val="both"/>
-        <w:rPr>
-          <w:rFonts w:ascii="Century Gothic" w:hAnsi="Century Gothic" w:cs="CenturyGothic-Bold"/>
-          <w:bCs/>
-          <w:sz w:val="24"/>
-          <w:szCs w:val="24"/>
-        </w:rPr>
-      </w:pPr>
-    </w:p>
-    <w:p>
-      <w:pPr>
-        <w:pStyle w:val="ListParagraph"/>
-        <w:autoSpaceDE w:val="0"/>
-        <w:autoSpaceDN w:val="0"/>
-        <w:adjustRightInd w:val="0"/>
-        <w:spacing w:after="0" w:line="360" w:lineRule="auto"/>
-        <w:ind w:left="1440"/>
-        <w:jc w:val="both"/>
-        <w:rPr>
-          <w:rFonts w:ascii="Century Gothic" w:hAnsi="Century Gothic" w:cs="CenturyGothic-Bold"/>
-          <w:bCs/>
-          <w:sz w:val="24"/>
-          <w:szCs w:val="24"/>
-        </w:rPr>
-      </w:pPr>
-    </w:p>
-    <w:p>
-      <w:pPr>
-        <w:pStyle w:val="ListParagraph"/>
-        <w:autoSpaceDE w:val="0"/>
-        <w:autoSpaceDN w:val="0"/>
-        <w:adjustRightInd w:val="0"/>
-        <w:spacing w:after="0" w:line="360" w:lineRule="auto"/>
-        <w:ind w:left="1440"/>
-        <w:jc w:val="both"/>
-        <w:rPr>
-          <w:rFonts w:ascii="Century Gothic" w:hAnsi="Century Gothic" w:cs="CenturyGothic-Bold"/>
-          <w:bCs/>
-          <w:sz w:val="24"/>
-          <w:szCs w:val="24"/>
-        </w:rPr>
-      </w:pPr>
-    </w:p>
-    <w:p>
-      <w:pPr>
-        <w:pStyle w:val="ListParagraph"/>
-        <w:autoSpaceDE w:val="0"/>
-        <w:autoSpaceDN w:val="0"/>
-        <w:adjustRightInd w:val="0"/>
-        <w:spacing w:after="0" w:line="360" w:lineRule="auto"/>
-        <w:ind w:left="1440"/>
-        <w:jc w:val="both"/>
-        <w:rPr>
-          <w:rFonts w:ascii="Century Gothic" w:hAnsi="Century Gothic" w:cs="CenturyGothic-Bold"/>
-          <w:bCs/>
-          <w:sz w:val="24"/>
-          <w:szCs w:val="24"/>
-        </w:rPr>
-      </w:pPr>
-    </w:p>
-    <w:p>
-      <w:pPr>
-        <w:pStyle w:val="ListParagraph"/>
-        <w:autoSpaceDE w:val="0"/>
-        <w:autoSpaceDN w:val="0"/>
-        <w:adjustRightInd w:val="0"/>
-        <w:spacing w:after="0" w:line="360" w:lineRule="auto"/>
-        <w:ind w:left="1440"/>
-        <w:jc w:val="both"/>
-        <w:rPr>
-          <w:rFonts w:ascii="Century Gothic" w:hAnsi="Century Gothic" w:cs="CenturyGothic-Bold"/>
-          <w:bCs/>
-          <w:sz w:val="24"/>
-          <w:szCs w:val="24"/>
-        </w:rPr>
-      </w:pPr>
-    </w:p>
-    <w:p>
-      <w:pPr>
-        <w:pStyle w:val="ListParagraph"/>
-        <w:autoSpaceDE w:val="0"/>
-        <w:autoSpaceDN w:val="0"/>
-        <w:adjustRightInd w:val="0"/>
-        <w:spacing w:after="0" w:line="360" w:lineRule="auto"/>
-        <w:ind w:left="1440"/>
-        <w:jc w:val="both"/>
-        <w:rPr>
-          <w:rFonts w:ascii="Century Gothic" w:hAnsi="Century Gothic" w:cs="CenturyGothic-Bold"/>
-          <w:bCs/>
-          <w:sz w:val="24"/>
-          <w:szCs w:val="24"/>
-        </w:rPr>
-      </w:pPr>
-    </w:p>
-    <w:p>
-      <w:pPr>
-        <w:pStyle w:val="ListParagraph"/>
-        <w:autoSpaceDE w:val="0"/>
-        <w:autoSpaceDN w:val="0"/>
-        <w:adjustRightInd w:val="0"/>
-        <w:spacing w:after="0" w:line="360" w:lineRule="auto"/>
-        <w:ind w:left="1440"/>
-        <w:jc w:val="both"/>
-        <w:rPr>
-          <w:rFonts w:ascii="Century Gothic" w:hAnsi="Century Gothic" w:cs="CenturyGothic-Bold"/>
-          <w:bCs/>
-          <w:sz w:val="24"/>
-          <w:szCs w:val="24"/>
-        </w:rPr>
-      </w:pPr>
-    </w:p>
-    <w:p>
-      <w:pPr>
-        <w:pStyle w:val="ListParagraph"/>
-        <w:autoSpaceDE w:val="0"/>
-        <w:autoSpaceDN w:val="0"/>
-        <w:adjustRightInd w:val="0"/>
-        <w:spacing w:after="0" w:line="360" w:lineRule="auto"/>
-        <w:ind w:left="1440"/>
-        <w:jc w:val="both"/>
-        <w:rPr>
-          <w:rFonts w:ascii="Century Gothic" w:hAnsi="Century Gothic" w:cs="CenturyGothic-Bold"/>
-          <w:bCs/>
-          <w:sz w:val="24"/>
-          <w:szCs w:val="24"/>
-        </w:rPr>
-      </w:pPr>
-    </w:p>
-    <w:p>
-      <w:pPr>
-        <w:pStyle w:val="ListParagraph"/>
-        <w:autoSpaceDE w:val="0"/>
-        <w:autoSpaceDN w:val="0"/>
-        <w:adjustRightInd w:val="0"/>
-        <w:spacing w:after="0" w:line="360" w:lineRule="auto"/>
-        <w:ind w:left="1440"/>
-        <w:jc w:val="both"/>
-        <w:rPr>
-          <w:rFonts w:ascii="Century Gothic" w:hAnsi="Century Gothic" w:cs="CenturyGothic-Bold"/>
-          <w:bCs/>
-          <w:sz w:val="24"/>
-          <w:szCs w:val="24"/>
-        </w:rPr>
-      </w:pPr>
-    </w:p>
-    <w:p>
-      <w:pPr>
-        <w:pStyle w:val="ListParagraph"/>
-        <w:autoSpaceDE w:val="0"/>
-        <w:autoSpaceDN w:val="0"/>
-        <w:adjustRightInd w:val="0"/>
-        <w:spacing w:after="0" w:line="360" w:lineRule="auto"/>
-        <w:ind w:left="1440"/>
-        <w:jc w:val="both"/>
-        <w:rPr>
-          <w:rFonts w:ascii="Century Gothic" w:hAnsi="Century Gothic" w:cs="CenturyGothic-Bold"/>
-          <w:bCs/>
-          <w:sz w:val="24"/>
-          <w:szCs w:val="24"/>
-        </w:rPr>
-      </w:pPr>
     </w:p>
     <w:p>
       <w:pPr>
@@ -6815,42 +7034,6 @@
     </w:p>
     <w:p>
       <w:pPr>
-        <w:pStyle w:val="ListParagraph"/>
-        <w:autoSpaceDE w:val="0"/>
-        <w:autoSpaceDN w:val="0"/>
-        <w:adjustRightInd w:val="0"/>
-        <w:spacing w:after="0" w:line="360" w:lineRule="auto"/>
-        <w:ind w:left="1440"/>
-        <w:jc w:val="both"/>
-        <w:rPr>
-          <w:rFonts w:ascii="Century Gothic" w:hAnsi="Century Gothic" w:cs="CenturyGothic-Bold"/>
-          <w:bCs/>
-          <w:sz w:val="24"/>
-          <w:szCs w:val="24"/>
-        </w:rPr>
-      </w:pPr>
-      <w:bookmarkStart w:id="1" w:name="_GoBack"/>
-      <w:bookmarkEnd w:id="1"/>
-    </w:p>
-    <w:p>
-      <w:pPr>
-        <w:pStyle w:val="ListParagraph"/>
-        <w:autoSpaceDE w:val="0"/>
-        <w:autoSpaceDN w:val="0"/>
-        <w:adjustRightInd w:val="0"/>
-        <w:spacing w:after="0" w:line="360" w:lineRule="auto"/>
-        <w:ind w:left="1440"/>
-        <w:jc w:val="both"/>
-        <w:rPr>
-          <w:rFonts w:ascii="Century Gothic" w:hAnsi="Century Gothic" w:cs="CenturyGothic-Bold"/>
-          <w:bCs/>
-          <w:sz w:val="24"/>
-          <w:szCs w:val="24"/>
-        </w:rPr>
-      </w:pPr>
-    </w:p>
-    <w:p>
-      <w:pPr>
         <w:spacing w:line="480" w:lineRule="auto"/>
         <w:rPr>
           <w:rFonts w:ascii="Century Gothic" w:hAnsi="Century Gothic"/>
@@ -7246,7 +7429,7 @@
           <w:lang w:val="pt-BR"/>
         </w:rPr>
       </w:pPr>
-      <w:hyperlink r:id="rId16" w:history="1">
+      <w:hyperlink r:id="rId18" w:history="1">
         <w:r>
           <w:rPr>
             <w:rStyle w:val="Hyperlink"/>
@@ -7276,7 +7459,7 @@
           <w:lang w:val="pt-BR"/>
         </w:rPr>
       </w:pPr>
-      <w:hyperlink r:id="rId17" w:history="1">
+      <w:hyperlink r:id="rId19" w:history="1">
         <w:r>
           <w:rPr>
             <w:rStyle w:val="Hyperlink"/>
@@ -7329,12 +7512,12 @@
       </w:pPr>
     </w:p>
     <w:sectPr>
-      <w:headerReference w:type="even" r:id="rId18"/>
-      <w:headerReference w:type="default" r:id="rId19"/>
-      <w:footerReference w:type="even" r:id="rId20"/>
-      <w:footerReference w:type="default" r:id="rId21"/>
-      <w:headerReference w:type="first" r:id="rId22"/>
-      <w:footerReference w:type="first" r:id="rId23"/>
+      <w:headerReference w:type="even" r:id="rId20"/>
+      <w:headerReference w:type="default" r:id="rId21"/>
+      <w:footerReference w:type="even" r:id="rId22"/>
+      <w:footerReference w:type="default" r:id="rId23"/>
+      <w:headerReference w:type="first" r:id="rId24"/>
+      <w:footerReference w:type="first" r:id="rId25"/>
       <w:pgSz w:w="12240" w:h="15840"/>
       <w:pgMar w:top="1440" w:right="1440" w:bottom="1440" w:left="1440" w:header="720" w:footer="720" w:gutter="0"/>
       <w:cols w:space="720"/>
@@ -7474,7 +7657,7 @@
             <w:rFonts w:ascii="Calibri" w:eastAsia="Calibri" w:hAnsi="Calibri" w:cs="Times New Roman"/>
             <w:noProof/>
           </w:rPr>
-          <w:t>12</w:t>
+          <w:t>13</w:t>
         </w:r>
         <w:r>
           <w:rPr>

</xml_diff>